<commit_message>
Complete reports of OpenMP tasks
</commit_message>
<xml_diff>
--- a/OmpTasks/Pogrebnoy_D_A_Tasks_1_2_3.docx
+++ b/OmpTasks/Pogrebnoy_D_A_Tasks_1_2_3.docx
@@ -27,12 +27,6 @@
           <w:lang w:val="en-US"/>
         </w:rPr>
       </w:pPr>
-      <w:r>
-        <w:rPr>
-          <w:lang w:val="en-US"/>
-        </w:rPr>
-        <w:t xml:space="preserve">Faculty of Informational Technologies and Programming  </w:t>
-      </w:r>
     </w:p>
     <w:p>
       <w:pPr>
@@ -150,13 +144,23 @@
           <w:lang w:val="en-US"/>
         </w:rPr>
       </w:pPr>
+      <w:proofErr w:type="gramStart"/>
       <w:r>
         <w:rPr>
           <w:b/>
           <w:szCs w:val="24"/>
           <w:lang w:val="en-US"/>
         </w:rPr>
-        <w:t>about laboratory works</w:t>
+        <w:t>about</w:t>
+      </w:r>
+      <w:proofErr w:type="gramEnd"/>
+      <w:r>
+        <w:rPr>
+          <w:b/>
+          <w:szCs w:val="24"/>
+          <w:lang w:val="en-US"/>
+        </w:rPr>
+        <w:t xml:space="preserve"> laboratory works</w:t>
       </w:r>
       <w:r>
         <w:rPr>
@@ -183,14 +187,7 @@
           <w:b/>
           <w:lang w:val="en-US"/>
         </w:rPr>
-        <w:t xml:space="preserve"> </w:t>
-      </w:r>
-      <w:r>
-        <w:rPr>
-          <w:b/>
-          <w:lang w:val="en-US"/>
-        </w:rPr>
-        <w:t>Assignment 0</w:t>
+        <w:t xml:space="preserve"> Assignment 0</w:t>
       </w:r>
     </w:p>
     <w:p>
@@ -220,7 +217,21 @@
         <w:rPr>
           <w:lang w:val="en-US"/>
         </w:rPr>
-        <w:t xml:space="preserve"> OpenMP. Finding the maximum value of a vector </w:t>
+        <w:t xml:space="preserve"> </w:t>
+      </w:r>
+      <w:proofErr w:type="spellStart"/>
+      <w:r>
+        <w:rPr>
+          <w:lang w:val="en-US"/>
+        </w:rPr>
+        <w:t>OpenMP</w:t>
+      </w:r>
+      <w:proofErr w:type="spellEnd"/>
+      <w:r>
+        <w:rPr>
+          <w:lang w:val="en-US"/>
+        </w:rPr>
+        <w:t xml:space="preserve">. Finding the maximum value of a vector </w:t>
       </w:r>
     </w:p>
     <w:p>
@@ -250,7 +261,21 @@
         <w:rPr>
           <w:lang w:val="en-US"/>
         </w:rPr>
-        <w:t xml:space="preserve"> OpenMP. Matrix multiplication </w:t>
+        <w:t xml:space="preserve"> </w:t>
+      </w:r>
+      <w:proofErr w:type="spellStart"/>
+      <w:r>
+        <w:rPr>
+          <w:lang w:val="en-US"/>
+        </w:rPr>
+        <w:t>OpenMP</w:t>
+      </w:r>
+      <w:proofErr w:type="spellEnd"/>
+      <w:r>
+        <w:rPr>
+          <w:lang w:val="en-US"/>
+        </w:rPr>
+        <w:t xml:space="preserve">. Matrix multiplication </w:t>
       </w:r>
     </w:p>
     <w:p>
@@ -276,21 +301,78 @@
     <w:p>
       <w:pPr>
         <w:pStyle w:val="Textbody"/>
-        <w:ind w:firstLine="6096"/>
-        <w:jc w:val="left"/>
+        <w:ind w:firstLine="0"/>
+        <w:jc w:val="right"/>
+        <w:rPr>
+          <w:szCs w:val="24"/>
+          <w:lang w:val="en-US"/>
+        </w:rPr>
+      </w:pPr>
+      <w:r>
         <w:rPr>
           <w:b/>
           <w:szCs w:val="24"/>
           <w:lang w:val="en-US"/>
         </w:rPr>
-      </w:pPr>
-      <w:r>
-        <w:rPr>
-          <w:b/>
+        <w:t>Student</w:t>
+      </w:r>
+      <w:r>
+        <w:rPr>
           <w:szCs w:val="24"/>
           <w:lang w:val="en-US"/>
         </w:rPr>
-        <w:t>Student</w:t>
+        <w:t xml:space="preserve"> </w:t>
+      </w:r>
+      <w:proofErr w:type="spellStart"/>
+      <w:r>
+        <w:rPr>
+          <w:szCs w:val="24"/>
+          <w:lang w:val="en-US"/>
+        </w:rPr>
+        <w:t>Pogrebnoy</w:t>
+      </w:r>
+      <w:proofErr w:type="spellEnd"/>
+      <w:r>
+        <w:rPr>
+          <w:szCs w:val="24"/>
+          <w:lang w:val="en-US"/>
+        </w:rPr>
+        <w:t xml:space="preserve"> D</w:t>
+      </w:r>
+      <w:r>
+        <w:rPr>
+          <w:szCs w:val="24"/>
+          <w:lang w:val="en-US"/>
+        </w:rPr>
+        <w:t>.</w:t>
+      </w:r>
+      <w:r>
+        <w:rPr>
+          <w:szCs w:val="24"/>
+          <w:lang w:val="en-US"/>
+        </w:rPr>
+        <w:t>A.</w:t>
+      </w:r>
+      <w:r>
+        <w:rPr>
+          <w:szCs w:val="24"/>
+          <w:lang w:val="en-US"/>
+        </w:rPr>
+        <w:t xml:space="preserve">    j413</w:t>
+      </w:r>
+      <w:r>
+        <w:rPr>
+          <w:szCs w:val="24"/>
+          <w:lang w:val="en-US"/>
+        </w:rPr>
+        <w:t>2</w:t>
+      </w:r>
+      <w:r>
+        <w:rPr>
+          <w:szCs w:val="24"/>
+          <w:lang w:val="en-US"/>
+        </w:rPr>
+        <w:t>c</w:t>
       </w:r>
     </w:p>
     <w:p>
@@ -298,60 +380,11 @@
         <w:pStyle w:val="Textbody"/>
         <w:jc w:val="right"/>
         <w:rPr>
-          <w:lang w:val="en-US"/>
-        </w:rPr>
-      </w:pPr>
-      <w:r>
-        <w:rPr>
-          <w:b/>
-          <w:szCs w:val="24"/>
-          <w:u w:val="single"/>
-          <w:lang w:val="en-US"/>
-        </w:rPr>
-        <w:t>Pogrebnoy D</w:t>
-      </w:r>
-      <w:r>
-        <w:rPr>
-          <w:b/>
-          <w:szCs w:val="24"/>
-          <w:u w:val="single"/>
-          <w:lang w:val="en-US"/>
-        </w:rPr>
-        <w:t>.</w:t>
-      </w:r>
-      <w:r>
-        <w:rPr>
-          <w:b/>
-          <w:szCs w:val="24"/>
-          <w:u w:val="single"/>
-          <w:lang w:val="en-US"/>
-        </w:rPr>
-        <w:t>A.</w:t>
-      </w:r>
-      <w:r>
-        <w:rPr>
-          <w:b/>
-          <w:szCs w:val="24"/>
-          <w:lang w:val="en-US"/>
-        </w:rPr>
-        <w:t xml:space="preserve">    j413</w:t>
-      </w:r>
-      <w:r>
-        <w:rPr>
-          <w:b/>
-          <w:szCs w:val="24"/>
-          <w:lang w:val="en-US"/>
-        </w:rPr>
-        <w:t>2</w:t>
-      </w:r>
-      <w:r>
-        <w:rPr>
-          <w:b/>
-          <w:szCs w:val="24"/>
-          <w:lang w:val="en-US"/>
-        </w:rPr>
-        <w:t>c</w:t>
-      </w:r>
+          <w:sz w:val="16"/>
+          <w:szCs w:val="16"/>
+          <w:lang w:val="en-US"/>
+        </w:rPr>
+      </w:pPr>
     </w:p>
     <w:p>
       <w:pPr>
@@ -391,29 +424,23 @@
         <w:pStyle w:val="Textbody"/>
         <w:jc w:val="right"/>
         <w:rPr>
+          <w:lang w:val="en-US"/>
+        </w:rPr>
+      </w:pPr>
+    </w:p>
+    <w:p>
+      <w:pPr>
+        <w:pStyle w:val="Textbody"/>
+        <w:jc w:val="right"/>
+        <w:rPr>
+          <w:rFonts w:eastAsia="Times New Roman"/>
           <w:sz w:val="16"/>
           <w:szCs w:val="16"/>
           <w:lang w:val="en-US"/>
         </w:rPr>
       </w:pPr>
-    </w:p>
-    <w:p>
-      <w:pPr>
-        <w:pStyle w:val="Textbody"/>
-        <w:jc w:val="right"/>
-      </w:pPr>
-    </w:p>
-    <w:p>
-      <w:pPr>
-        <w:pStyle w:val="Textbody"/>
-        <w:jc w:val="right"/>
-        <w:rPr>
-          <w:rFonts w:eastAsia="Times New Roman"/>
-          <w:sz w:val="16"/>
-          <w:szCs w:val="16"/>
-          <w:lang w:val="en-US"/>
-        </w:rPr>
-      </w:pPr>
+      <w:bookmarkStart w:id="0" w:name="_GoBack"/>
+      <w:bookmarkEnd w:id="0"/>
       <w:r>
         <w:rPr>
           <w:rFonts w:eastAsia="Times New Roman"/>
@@ -527,13 +554,18 @@
           <w:lang w:val="en-US"/>
         </w:rPr>
       </w:pPr>
+      <w:proofErr w:type="gramStart"/>
       <w:r>
         <w:rPr>
           <w:lang w:val="en-US"/>
         </w:rPr>
         <w:t>Saint-Petersburg</w:t>
       </w:r>
-      <w:r>
+      <w:proofErr w:type="gramEnd"/>
+      <w:r>
+        <w:rPr>
+          <w:lang w:val="en-US"/>
+        </w:rPr>
         <w:t>, 20</w:t>
       </w:r>
       <w:r>
@@ -552,6 +584,9 @@
     <w:p>
       <w:pPr>
         <w:pStyle w:val="Default"/>
+        <w:rPr>
+          <w:lang w:val="en-US"/>
+        </w:rPr>
       </w:pPr>
     </w:p>
     <w:p>
@@ -568,6 +603,7 @@
           <w:sz w:val="32"/>
           <w:lang w:val="en-US"/>
         </w:rPr>
+        <w:lastRenderedPageBreak/>
         <w:t>Assignment 0.</w:t>
       </w:r>
     </w:p>
@@ -630,7 +666,107 @@
           <w:szCs w:val="22"/>
           <w:lang w:val="en-US"/>
         </w:rPr>
-        <w:t>Write a program for counting words in a line. Any sequence if cheracters without separators is considered as a word. Separators are spaces, tabs, newlines. The input string is passed to the program through the terminal as the argv[1] parameter. The program should display the number of words on the screen.</w:t>
+        <w:t xml:space="preserve">Write a program for counting words in a line. Any sequence if </w:t>
+      </w:r>
+      <w:proofErr w:type="spellStart"/>
+      <w:r>
+        <w:rPr>
+          <w:rFonts w:ascii="Times New Roman" w:eastAsia="Times New Roman" w:hAnsi="Times New Roman" w:cs="Times New Roman"/>
+          <w:color w:val="auto"/>
+          <w:kern w:val="3"/>
+          <w:szCs w:val="22"/>
+          <w:lang w:val="en-US"/>
+        </w:rPr>
+        <w:t>cheracters</w:t>
+      </w:r>
+      <w:proofErr w:type="spellEnd"/>
+      <w:r>
+        <w:rPr>
+          <w:rFonts w:ascii="Times New Roman" w:eastAsia="Times New Roman" w:hAnsi="Times New Roman" w:cs="Times New Roman"/>
+          <w:color w:val="auto"/>
+          <w:kern w:val="3"/>
+          <w:szCs w:val="22"/>
+          <w:lang w:val="en-US"/>
+        </w:rPr>
+        <w:t xml:space="preserve"> without separators </w:t>
+      </w:r>
+      <w:proofErr w:type="gramStart"/>
+      <w:r>
+        <w:rPr>
+          <w:rFonts w:ascii="Times New Roman" w:eastAsia="Times New Roman" w:hAnsi="Times New Roman" w:cs="Times New Roman"/>
+          <w:color w:val="auto"/>
+          <w:kern w:val="3"/>
+          <w:szCs w:val="22"/>
+          <w:lang w:val="en-US"/>
+        </w:rPr>
+        <w:t>is considered</w:t>
+      </w:r>
+      <w:proofErr w:type="gramEnd"/>
+      <w:r>
+        <w:rPr>
+          <w:rFonts w:ascii="Times New Roman" w:eastAsia="Times New Roman" w:hAnsi="Times New Roman" w:cs="Times New Roman"/>
+          <w:color w:val="auto"/>
+          <w:kern w:val="3"/>
+          <w:szCs w:val="22"/>
+          <w:lang w:val="en-US"/>
+        </w:rPr>
+        <w:t xml:space="preserve"> as a word. Separators are spaces, tabs, </w:t>
+      </w:r>
+      <w:proofErr w:type="gramStart"/>
+      <w:r>
+        <w:rPr>
+          <w:rFonts w:ascii="Times New Roman" w:eastAsia="Times New Roman" w:hAnsi="Times New Roman" w:cs="Times New Roman"/>
+          <w:color w:val="auto"/>
+          <w:kern w:val="3"/>
+          <w:szCs w:val="22"/>
+          <w:lang w:val="en-US"/>
+        </w:rPr>
+        <w:t>newlines</w:t>
+      </w:r>
+      <w:proofErr w:type="gramEnd"/>
+      <w:r>
+        <w:rPr>
+          <w:rFonts w:ascii="Times New Roman" w:eastAsia="Times New Roman" w:hAnsi="Times New Roman" w:cs="Times New Roman"/>
+          <w:color w:val="auto"/>
+          <w:kern w:val="3"/>
+          <w:szCs w:val="22"/>
+          <w:lang w:val="en-US"/>
+        </w:rPr>
+        <w:t xml:space="preserve">. The input string is passed to the program through the terminal as the </w:t>
+      </w:r>
+      <w:proofErr w:type="spellStart"/>
+      <w:proofErr w:type="gramStart"/>
+      <w:r>
+        <w:rPr>
+          <w:rFonts w:ascii="Times New Roman" w:eastAsia="Times New Roman" w:hAnsi="Times New Roman" w:cs="Times New Roman"/>
+          <w:color w:val="auto"/>
+          <w:kern w:val="3"/>
+          <w:szCs w:val="22"/>
+          <w:lang w:val="en-US"/>
+        </w:rPr>
+        <w:t>argv</w:t>
+      </w:r>
+      <w:proofErr w:type="spellEnd"/>
+      <w:r>
+        <w:rPr>
+          <w:rFonts w:ascii="Times New Roman" w:eastAsia="Times New Roman" w:hAnsi="Times New Roman" w:cs="Times New Roman"/>
+          <w:color w:val="auto"/>
+          <w:kern w:val="3"/>
+          <w:szCs w:val="22"/>
+          <w:lang w:val="en-US"/>
+        </w:rPr>
+        <w:t>[</w:t>
+      </w:r>
+      <w:proofErr w:type="gramEnd"/>
+      <w:r>
+        <w:rPr>
+          <w:rFonts w:ascii="Times New Roman" w:eastAsia="Times New Roman" w:hAnsi="Times New Roman" w:cs="Times New Roman"/>
+          <w:color w:val="auto"/>
+          <w:kern w:val="3"/>
+          <w:szCs w:val="22"/>
+          <w:lang w:val="en-US"/>
+        </w:rPr>
+        <w:t>1] parameter. The program should display the number of words on the screen.</w:t>
       </w:r>
     </w:p>
     <w:p>
@@ -710,15 +846,129 @@
         </w:rPr>
         <w:t xml:space="preserve">The code </w:t>
       </w:r>
-      <w:r>
-        <w:rPr>
-          <w:rFonts w:ascii="Times New Roman" w:eastAsia="Times New Roman" w:hAnsi="Times New Roman" w:cs="Times New Roman"/>
-          <w:color w:val="auto"/>
-          <w:kern w:val="3"/>
-          <w:szCs w:val="22"/>
-          <w:lang w:val="en-US"/>
-        </w:rPr>
-        <w:t>was implemented using C++ and compiled with g++ compiler (version 7.5.0, Ubuntu 18.04). The processor used during measurements was Intel(R) Core(TM) i7-8750H CPU @ 2.20GHz with 6 physical and 12 virtual cores.</w:t>
+      <w:proofErr w:type="gramStart"/>
+      <w:r>
+        <w:rPr>
+          <w:rFonts w:ascii="Times New Roman" w:eastAsia="Times New Roman" w:hAnsi="Times New Roman" w:cs="Times New Roman"/>
+          <w:color w:val="auto"/>
+          <w:kern w:val="3"/>
+          <w:szCs w:val="22"/>
+          <w:lang w:val="en-US"/>
+        </w:rPr>
+        <w:t>was implemented</w:t>
+      </w:r>
+      <w:proofErr w:type="gramEnd"/>
+      <w:r>
+        <w:rPr>
+          <w:rFonts w:ascii="Times New Roman" w:eastAsia="Times New Roman" w:hAnsi="Times New Roman" w:cs="Times New Roman"/>
+          <w:color w:val="auto"/>
+          <w:kern w:val="3"/>
+          <w:szCs w:val="22"/>
+          <w:lang w:val="en-US"/>
+        </w:rPr>
+        <w:t xml:space="preserve"> using C++ and compiled with g++ compiler (version </w:t>
+      </w:r>
+      <w:r>
+        <w:rPr>
+          <w:rFonts w:ascii="Times New Roman" w:eastAsia="Times New Roman" w:hAnsi="Times New Roman" w:cs="Times New Roman"/>
+          <w:color w:val="auto"/>
+          <w:kern w:val="3"/>
+          <w:szCs w:val="22"/>
+          <w:lang w:val="en-US"/>
+        </w:rPr>
+        <w:t>9.3</w:t>
+      </w:r>
+      <w:r>
+        <w:rPr>
+          <w:rFonts w:ascii="Times New Roman" w:eastAsia="Times New Roman" w:hAnsi="Times New Roman" w:cs="Times New Roman"/>
+          <w:color w:val="auto"/>
+          <w:kern w:val="3"/>
+          <w:szCs w:val="22"/>
+          <w:lang w:val="en-US"/>
+        </w:rPr>
+        <w:t xml:space="preserve">.0, Ubuntu </w:t>
+      </w:r>
+      <w:r>
+        <w:rPr>
+          <w:rFonts w:ascii="Times New Roman" w:eastAsia="Times New Roman" w:hAnsi="Times New Roman" w:cs="Times New Roman"/>
+          <w:color w:val="auto"/>
+          <w:kern w:val="3"/>
+          <w:szCs w:val="22"/>
+          <w:lang w:val="en-US"/>
+        </w:rPr>
+        <w:t>20</w:t>
+      </w:r>
+      <w:r>
+        <w:rPr>
+          <w:rFonts w:ascii="Times New Roman" w:eastAsia="Times New Roman" w:hAnsi="Times New Roman" w:cs="Times New Roman"/>
+          <w:color w:val="auto"/>
+          <w:kern w:val="3"/>
+          <w:szCs w:val="22"/>
+          <w:lang w:val="en-US"/>
+        </w:rPr>
+        <w:t>.04). The processor used during measurements was Intel(R) Core(TM) i7-</w:t>
+      </w:r>
+      <w:r>
+        <w:rPr>
+          <w:rFonts w:ascii="Times New Roman" w:eastAsia="Times New Roman" w:hAnsi="Times New Roman" w:cs="Times New Roman"/>
+          <w:color w:val="auto"/>
+          <w:kern w:val="3"/>
+          <w:szCs w:val="22"/>
+          <w:lang w:val="en-US"/>
+        </w:rPr>
+        <w:t>9</w:t>
+      </w:r>
+      <w:r>
+        <w:rPr>
+          <w:rFonts w:ascii="Times New Roman" w:eastAsia="Times New Roman" w:hAnsi="Times New Roman" w:cs="Times New Roman"/>
+          <w:color w:val="auto"/>
+          <w:kern w:val="3"/>
+          <w:szCs w:val="22"/>
+          <w:lang w:val="en-US"/>
+        </w:rPr>
+        <w:t>750H CPU @ 2.</w:t>
+      </w:r>
+      <w:r>
+        <w:rPr>
+          <w:rFonts w:ascii="Times New Roman" w:eastAsia="Times New Roman" w:hAnsi="Times New Roman" w:cs="Times New Roman"/>
+          <w:color w:val="auto"/>
+          <w:kern w:val="3"/>
+          <w:szCs w:val="22"/>
+          <w:lang w:val="en-US"/>
+        </w:rPr>
+        <w:t>6</w:t>
+      </w:r>
+      <w:r>
+        <w:rPr>
+          <w:rFonts w:ascii="Times New Roman" w:eastAsia="Times New Roman" w:hAnsi="Times New Roman" w:cs="Times New Roman"/>
+          <w:color w:val="auto"/>
+          <w:kern w:val="3"/>
+          <w:szCs w:val="22"/>
+          <w:lang w:val="en-US"/>
+        </w:rPr>
+        <w:t xml:space="preserve">0GHz with </w:t>
+      </w:r>
+      <w:proofErr w:type="gramStart"/>
+      <w:r>
+        <w:rPr>
+          <w:rFonts w:ascii="Times New Roman" w:eastAsia="Times New Roman" w:hAnsi="Times New Roman" w:cs="Times New Roman"/>
+          <w:color w:val="auto"/>
+          <w:kern w:val="3"/>
+          <w:szCs w:val="22"/>
+          <w:lang w:val="en-US"/>
+        </w:rPr>
+        <w:t>6</w:t>
+      </w:r>
+      <w:proofErr w:type="gramEnd"/>
+      <w:r>
+        <w:rPr>
+          <w:rFonts w:ascii="Times New Roman" w:eastAsia="Times New Roman" w:hAnsi="Times New Roman" w:cs="Times New Roman"/>
+          <w:color w:val="auto"/>
+          <w:kern w:val="3"/>
+          <w:szCs w:val="22"/>
+          <w:lang w:val="en-US"/>
+        </w:rPr>
+        <w:t xml:space="preserve"> physical and 12 virtual cores.</w:t>
       </w:r>
     </w:p>
     <w:p>
@@ -856,17 +1106,52 @@
           <w:szCs w:val="22"/>
           <w:lang w:val="en-US"/>
         </w:rPr>
-        <w:t>For example, let’s input string is “</w:t>
-      </w:r>
-      <w:r>
-        <w:rPr>
-          <w:rFonts w:ascii="Times New Roman" w:eastAsia="Times New Roman" w:hAnsi="Times New Roman" w:cs="Times New Roman"/>
-          <w:color w:val="auto"/>
-          <w:kern w:val="3"/>
-          <w:szCs w:val="22"/>
-        </w:rPr>
-        <w:t>Шла</w:t>
-      </w:r>
+        <w:t xml:space="preserve">For example, </w:t>
+      </w:r>
+      <w:proofErr w:type="gramStart"/>
+      <w:r>
+        <w:rPr>
+          <w:rFonts w:ascii="Times New Roman" w:eastAsia="Times New Roman" w:hAnsi="Times New Roman" w:cs="Times New Roman"/>
+          <w:color w:val="auto"/>
+          <w:kern w:val="3"/>
+          <w:szCs w:val="22"/>
+          <w:lang w:val="en-US"/>
+        </w:rPr>
+        <w:t>let’s</w:t>
+      </w:r>
+      <w:proofErr w:type="gramEnd"/>
+      <w:r>
+        <w:rPr>
+          <w:rFonts w:ascii="Times New Roman" w:eastAsia="Times New Roman" w:hAnsi="Times New Roman" w:cs="Times New Roman"/>
+          <w:color w:val="auto"/>
+          <w:kern w:val="3"/>
+          <w:szCs w:val="22"/>
+          <w:lang w:val="en-US"/>
+        </w:rPr>
+        <w:t xml:space="preserve"> input string is “</w:t>
+      </w:r>
+      <w:r>
+        <w:rPr>
+          <w:rFonts w:ascii="Times New Roman" w:eastAsia="Times New Roman" w:hAnsi="Times New Roman" w:cs="Times New Roman"/>
+          <w:color w:val="auto"/>
+          <w:kern w:val="3"/>
+          <w:szCs w:val="22"/>
+          <w:lang w:val="en-US"/>
+        </w:rPr>
+        <w:t xml:space="preserve">Go </w:t>
+      </w:r>
+      <w:proofErr w:type="spellStart"/>
+      <w:r>
+        <w:rPr>
+          <w:rFonts w:ascii="Times New Roman" w:eastAsia="Times New Roman" w:hAnsi="Times New Roman" w:cs="Times New Roman"/>
+          <w:color w:val="auto"/>
+          <w:kern w:val="3"/>
+          <w:szCs w:val="22"/>
+          <w:lang w:val="en-US"/>
+        </w:rPr>
+        <w:t>go</w:t>
+      </w:r>
+      <w:proofErr w:type="spellEnd"/>
       <w:r>
         <w:rPr>
           <w:rFonts w:ascii="Times New Roman" w:eastAsia="Times New Roman" w:hAnsi="Times New Roman" w:cs="Times New Roman"/>
@@ -877,110 +1162,27 @@
         </w:rPr>
         <w:t xml:space="preserve"> </w:t>
       </w:r>
-      <w:r>
-        <w:rPr>
-          <w:rFonts w:ascii="Times New Roman" w:eastAsia="Times New Roman" w:hAnsi="Times New Roman" w:cs="Times New Roman"/>
-          <w:color w:val="auto"/>
-          <w:kern w:val="3"/>
-          <w:szCs w:val="22"/>
-        </w:rPr>
-        <w:t>Саша</w:t>
-      </w:r>
-      <w:r>
-        <w:rPr>
-          <w:rFonts w:ascii="Times New Roman" w:eastAsia="Times New Roman" w:hAnsi="Times New Roman" w:cs="Times New Roman"/>
-          <w:color w:val="auto"/>
-          <w:kern w:val="3"/>
-          <w:szCs w:val="22"/>
-          <w:lang w:val="en-US"/>
-        </w:rPr>
-        <w:t xml:space="preserve"> </w:t>
-      </w:r>
-      <w:r>
-        <w:rPr>
-          <w:rFonts w:ascii="Times New Roman" w:eastAsia="Times New Roman" w:hAnsi="Times New Roman" w:cs="Times New Roman"/>
-          <w:color w:val="auto"/>
-          <w:kern w:val="3"/>
-          <w:szCs w:val="22"/>
-        </w:rPr>
-        <w:t>по</w:t>
-      </w:r>
-      <w:r>
-        <w:rPr>
-          <w:rFonts w:ascii="Times New Roman" w:eastAsia="Times New Roman" w:hAnsi="Times New Roman" w:cs="Times New Roman"/>
-          <w:color w:val="auto"/>
-          <w:kern w:val="3"/>
-          <w:szCs w:val="22"/>
-          <w:lang w:val="en-US"/>
-        </w:rPr>
-        <w:t>\t</w:t>
-      </w:r>
-      <w:r>
-        <w:rPr>
-          <w:rFonts w:ascii="Times New Roman" w:eastAsia="Times New Roman" w:hAnsi="Times New Roman" w:cs="Times New Roman"/>
-          <w:color w:val="auto"/>
-          <w:kern w:val="3"/>
-          <w:szCs w:val="22"/>
-        </w:rPr>
-        <w:t>шоссе</w:t>
-      </w:r>
-      <w:r>
-        <w:rPr>
-          <w:rFonts w:ascii="Times New Roman" w:eastAsia="Times New Roman" w:hAnsi="Times New Roman" w:cs="Times New Roman"/>
-          <w:color w:val="auto"/>
-          <w:kern w:val="3"/>
-          <w:szCs w:val="22"/>
-          <w:lang w:val="en-US"/>
-        </w:rPr>
-        <w:t xml:space="preserve"> </w:t>
-      </w:r>
-      <w:r>
-        <w:rPr>
-          <w:rFonts w:ascii="Times New Roman" w:eastAsia="Times New Roman" w:hAnsi="Times New Roman" w:cs="Times New Roman"/>
-          <w:color w:val="auto"/>
-          <w:kern w:val="3"/>
-          <w:szCs w:val="22"/>
-        </w:rPr>
-        <w:t>и</w:t>
-      </w:r>
-      <w:r>
-        <w:rPr>
-          <w:rFonts w:ascii="Times New Roman" w:eastAsia="Times New Roman" w:hAnsi="Times New Roman" w:cs="Times New Roman"/>
-          <w:color w:val="auto"/>
-          <w:kern w:val="3"/>
-          <w:szCs w:val="22"/>
-          <w:lang w:val="en-US"/>
-        </w:rPr>
-        <w:t>\</w:t>
-      </w:r>
-      <w:r>
-        <w:rPr>
-          <w:rFonts w:ascii="Times New Roman" w:eastAsia="Times New Roman" w:hAnsi="Times New Roman" w:cs="Times New Roman"/>
-          <w:color w:val="auto"/>
-          <w:kern w:val="3"/>
-          <w:szCs w:val="22"/>
-          <w:lang w:val="en-US"/>
-        </w:rPr>
-        <w:t>n</w:t>
-      </w:r>
-      <w:r>
-        <w:rPr>
-          <w:rFonts w:ascii="Times New Roman" w:eastAsia="Times New Roman" w:hAnsi="Times New Roman" w:cs="Times New Roman"/>
-          <w:color w:val="auto"/>
-          <w:kern w:val="3"/>
-          <w:szCs w:val="22"/>
-        </w:rPr>
-        <w:t>кусал</w:t>
-      </w:r>
-      <w:r>
-        <w:rPr>
-          <w:rFonts w:ascii="Times New Roman" w:eastAsia="Times New Roman" w:hAnsi="Times New Roman" w:cs="Times New Roman"/>
-          <w:color w:val="auto"/>
-          <w:kern w:val="3"/>
-          <w:szCs w:val="22"/>
-          <w:lang w:val="en-US"/>
-        </w:rPr>
-        <w:t>а сушку” and program shows result as follows.</w:t>
+      <w:proofErr w:type="spellStart"/>
+      <w:r>
+        <w:rPr>
+          <w:rFonts w:ascii="Times New Roman" w:eastAsia="Times New Roman" w:hAnsi="Times New Roman" w:cs="Times New Roman"/>
+          <w:color w:val="auto"/>
+          <w:kern w:val="3"/>
+          <w:szCs w:val="22"/>
+          <w:lang w:val="en-US"/>
+        </w:rPr>
+        <w:t>go</w:t>
+      </w:r>
+      <w:proofErr w:type="spellEnd"/>
+      <w:r>
+        <w:rPr>
+          <w:rFonts w:ascii="Times New Roman" w:eastAsia="Times New Roman" w:hAnsi="Times New Roman" w:cs="Times New Roman"/>
+          <w:color w:val="auto"/>
+          <w:kern w:val="3"/>
+          <w:szCs w:val="22"/>
+          <w:lang w:val="en-US"/>
+        </w:rPr>
+        <w:t>” and program shows result as follows.</w:t>
       </w:r>
     </w:p>
     <w:p>
@@ -995,27 +1197,76 @@
           <w:lang w:val="en-US"/>
         </w:rPr>
       </w:pPr>
+      <w:r>
+        <w:rPr>
+          <w:rFonts w:ascii="Times New Roman" w:eastAsia="Times New Roman" w:hAnsi="Times New Roman" w:cs="Times New Roman"/>
+          <w:noProof/>
+          <w:color w:val="auto"/>
+          <w:kern w:val="3"/>
+          <w:szCs w:val="22"/>
+          <w:lang w:eastAsia="ru-RU"/>
+        </w:rPr>
+        <w:drawing>
+          <wp:inline distT="0" distB="0" distL="0" distR="0">
+            <wp:extent cx="5940425" cy="1286477"/>
+            <wp:effectExtent l="0" t="0" r="3175" b="9525"/>
+            <wp:docPr id="3" name="Рисунок 3" descr="C:\Users\pogre\Downloads\image.png"/>
+            <wp:cNvGraphicFramePr>
+              <a:graphicFrameLocks xmlns:a="http://schemas.openxmlformats.org/drawingml/2006/main" noChangeAspect="1"/>
+            </wp:cNvGraphicFramePr>
+            <a:graphic xmlns:a="http://schemas.openxmlformats.org/drawingml/2006/main">
+              <a:graphicData uri="http://schemas.openxmlformats.org/drawingml/2006/picture">
+                <pic:pic xmlns:pic="http://schemas.openxmlformats.org/drawingml/2006/picture">
+                  <pic:nvPicPr>
+                    <pic:cNvPr id="0" name="Picture 5" descr="C:\Users\pogre\Downloads\image.png"/>
+                    <pic:cNvPicPr>
+                      <a:picLocks noChangeAspect="1" noChangeArrowheads="1"/>
+                    </pic:cNvPicPr>
+                  </pic:nvPicPr>
+                  <pic:blipFill>
+                    <a:blip r:embed="rId8" cstate="print">
+                      <a:extLst>
+                        <a:ext uri="{28A0092B-C50C-407E-A947-70E740481C1C}">
+                          <a14:useLocalDpi xmlns:a14="http://schemas.microsoft.com/office/drawing/2010/main" val="0"/>
+                        </a:ext>
+                      </a:extLst>
+                    </a:blip>
+                    <a:srcRect/>
+                    <a:stretch>
+                      <a:fillRect/>
+                    </a:stretch>
+                  </pic:blipFill>
+                  <pic:spPr bwMode="auto">
+                    <a:xfrm>
+                      <a:off x="0" y="0"/>
+                      <a:ext cx="5940425" cy="1286477"/>
+                    </a:xfrm>
+                    <a:prstGeom prst="rect">
+                      <a:avLst/>
+                    </a:prstGeom>
+                    <a:noFill/>
+                    <a:ln>
+                      <a:noFill/>
+                    </a:ln>
+                  </pic:spPr>
+                </pic:pic>
+              </a:graphicData>
+            </a:graphic>
+          </wp:inline>
+        </w:drawing>
+      </w:r>
     </w:p>
     <w:p>
       <w:pPr>
         <w:pStyle w:val="Default"/>
-        <w:spacing w:line="360" w:lineRule="auto"/>
-        <w:rPr>
-          <w:rFonts w:ascii="Times New Roman" w:eastAsia="Times New Roman" w:hAnsi="Times New Roman" w:cs="Times New Roman"/>
-          <w:color w:val="auto"/>
-          <w:kern w:val="3"/>
-          <w:szCs w:val="22"/>
-        </w:rPr>
-      </w:pPr>
-      <w:r>
-        <w:rPr>
-          <w:rFonts w:ascii="Times New Roman" w:eastAsia="Times New Roman" w:hAnsi="Times New Roman" w:cs="Times New Roman"/>
-          <w:color w:val="auto"/>
-          <w:kern w:val="3"/>
-          <w:szCs w:val="22"/>
-        </w:rPr>
-        <w:t>КАРТИНКА</w:t>
-      </w:r>
+        <w:rPr>
+          <w:rFonts w:ascii="Times New Roman" w:eastAsia="Times New Roman" w:hAnsi="Times New Roman" w:cs="Times New Roman"/>
+          <w:color w:val="auto"/>
+          <w:kern w:val="3"/>
+          <w:szCs w:val="22"/>
+          <w:lang w:val="en-US"/>
+        </w:rPr>
+      </w:pPr>
     </w:p>
     <w:p>
       <w:pPr>
@@ -1025,6 +1276,7 @@
           <w:color w:val="auto"/>
           <w:kern w:val="3"/>
           <w:szCs w:val="22"/>
+          <w:lang w:val="en-US"/>
         </w:rPr>
       </w:pPr>
     </w:p>
@@ -1036,6 +1288,7 @@
           <w:color w:val="auto"/>
           <w:kern w:val="3"/>
           <w:szCs w:val="22"/>
+          <w:lang w:val="en-US"/>
         </w:rPr>
       </w:pPr>
     </w:p>
@@ -1047,6 +1300,7 @@
           <w:color w:val="auto"/>
           <w:kern w:val="3"/>
           <w:szCs w:val="22"/>
+          <w:lang w:val="en-US"/>
         </w:rPr>
       </w:pPr>
     </w:p>
@@ -1058,6 +1312,7 @@
           <w:color w:val="auto"/>
           <w:kern w:val="3"/>
           <w:szCs w:val="22"/>
+          <w:lang w:val="en-US"/>
         </w:rPr>
       </w:pPr>
     </w:p>
@@ -1069,6 +1324,7 @@
           <w:color w:val="auto"/>
           <w:kern w:val="3"/>
           <w:szCs w:val="22"/>
+          <w:lang w:val="en-US"/>
         </w:rPr>
       </w:pPr>
     </w:p>
@@ -1080,6 +1336,7 @@
           <w:color w:val="auto"/>
           <w:kern w:val="3"/>
           <w:szCs w:val="22"/>
+          <w:lang w:val="en-US"/>
         </w:rPr>
       </w:pPr>
     </w:p>
@@ -1091,6 +1348,7 @@
           <w:color w:val="auto"/>
           <w:kern w:val="3"/>
           <w:szCs w:val="22"/>
+          <w:lang w:val="en-US"/>
         </w:rPr>
       </w:pPr>
     </w:p>
@@ -1102,6 +1360,7 @@
           <w:color w:val="auto"/>
           <w:kern w:val="3"/>
           <w:szCs w:val="22"/>
+          <w:lang w:val="en-US"/>
         </w:rPr>
       </w:pPr>
     </w:p>
@@ -1113,6 +1372,7 @@
           <w:color w:val="auto"/>
           <w:kern w:val="3"/>
           <w:szCs w:val="22"/>
+          <w:lang w:val="en-US"/>
         </w:rPr>
       </w:pPr>
     </w:p>
@@ -1124,28 +1384,7 @@
           <w:color w:val="auto"/>
           <w:kern w:val="3"/>
           <w:szCs w:val="22"/>
-        </w:rPr>
-      </w:pPr>
-    </w:p>
-    <w:p>
-      <w:pPr>
-        <w:pStyle w:val="Default"/>
-        <w:rPr>
-          <w:rFonts w:ascii="Times New Roman" w:eastAsia="Times New Roman" w:hAnsi="Times New Roman" w:cs="Times New Roman"/>
-          <w:color w:val="auto"/>
-          <w:kern w:val="3"/>
-          <w:szCs w:val="22"/>
-        </w:rPr>
-      </w:pPr>
-    </w:p>
-    <w:p>
-      <w:pPr>
-        <w:pStyle w:val="Default"/>
-        <w:rPr>
-          <w:rFonts w:ascii="Times New Roman" w:eastAsia="Times New Roman" w:hAnsi="Times New Roman" w:cs="Times New Roman"/>
-          <w:color w:val="auto"/>
-          <w:kern w:val="3"/>
-          <w:szCs w:val="22"/>
+          <w:lang w:val="en-US"/>
         </w:rPr>
       </w:pPr>
     </w:p>
@@ -1164,14 +1403,7 @@
           <w:lang w:val="en-US"/>
         </w:rPr>
         <w:lastRenderedPageBreak/>
-        <w:t xml:space="preserve">Assigments 1. </w:t>
-      </w:r>
-      <w:r>
-        <w:rPr>
-          <w:sz w:val="32"/>
-          <w:lang w:val="en-US"/>
-        </w:rPr>
-        <w:t>OpenMP. Finding the maximum value of a vector</w:t>
+        <w:t>Assigments 1. OpenMP. Finding the maximum value of a vector</w:t>
       </w:r>
     </w:p>
     <w:p>
@@ -1233,17 +1465,61 @@
           <w:szCs w:val="22"/>
           <w:lang w:val="en-US"/>
         </w:rPr>
-        <w:t>Write a parallel OpenMP program that finds the maximum value of a vector (one-dimensional array). Each thread should only store its maximum value; concurrent access to a shared variable that stores the</w:t>
-      </w:r>
-      <w:r>
-        <w:rPr>
-          <w:rFonts w:ascii="Times New Roman" w:eastAsia="Times New Roman" w:hAnsi="Times New Roman" w:cs="Times New Roman"/>
-          <w:color w:val="auto"/>
-          <w:kern w:val="3"/>
-          <w:szCs w:val="22"/>
-          <w:lang w:val="en-US"/>
-        </w:rPr>
-        <w:t xml:space="preserve"> maximum value is not allowed. </w:t>
+        <w:t xml:space="preserve">Write a parallel </w:t>
+      </w:r>
+      <w:proofErr w:type="spellStart"/>
+      <w:r>
+        <w:rPr>
+          <w:rFonts w:ascii="Times New Roman" w:eastAsia="Times New Roman" w:hAnsi="Times New Roman" w:cs="Times New Roman"/>
+          <w:color w:val="auto"/>
+          <w:kern w:val="3"/>
+          <w:szCs w:val="22"/>
+          <w:lang w:val="en-US"/>
+        </w:rPr>
+        <w:t>OpenMP</w:t>
+      </w:r>
+      <w:proofErr w:type="spellEnd"/>
+      <w:r>
+        <w:rPr>
+          <w:rFonts w:ascii="Times New Roman" w:eastAsia="Times New Roman" w:hAnsi="Times New Roman" w:cs="Times New Roman"/>
+          <w:color w:val="auto"/>
+          <w:kern w:val="3"/>
+          <w:szCs w:val="22"/>
+          <w:lang w:val="en-US"/>
+        </w:rPr>
+        <w:t xml:space="preserve"> program that finds the maximum value of a vector (one-dimensional array). Each thread should only store its maximum value; concurrent access to a shared variable that stores the</w:t>
+      </w:r>
+      <w:r>
+        <w:rPr>
+          <w:rFonts w:ascii="Times New Roman" w:eastAsia="Times New Roman" w:hAnsi="Times New Roman" w:cs="Times New Roman"/>
+          <w:color w:val="auto"/>
+          <w:kern w:val="3"/>
+          <w:szCs w:val="22"/>
+          <w:lang w:val="en-US"/>
+        </w:rPr>
+        <w:t xml:space="preserve"> maximum value </w:t>
+      </w:r>
+      <w:proofErr w:type="gramStart"/>
+      <w:r>
+        <w:rPr>
+          <w:rFonts w:ascii="Times New Roman" w:eastAsia="Times New Roman" w:hAnsi="Times New Roman" w:cs="Times New Roman"/>
+          <w:color w:val="auto"/>
+          <w:kern w:val="3"/>
+          <w:szCs w:val="22"/>
+          <w:lang w:val="en-US"/>
+        </w:rPr>
+        <w:t>is not allowed</w:t>
+      </w:r>
+      <w:proofErr w:type="gramEnd"/>
+      <w:r>
+        <w:rPr>
+          <w:rFonts w:ascii="Times New Roman" w:eastAsia="Times New Roman" w:hAnsi="Times New Roman" w:cs="Times New Roman"/>
+          <w:color w:val="auto"/>
+          <w:kern w:val="3"/>
+          <w:szCs w:val="22"/>
+          <w:lang w:val="en-US"/>
+        </w:rPr>
+        <w:t xml:space="preserve">. </w:t>
       </w:r>
       <w:r>
         <w:rPr>
@@ -1313,7 +1589,29 @@
           <w:szCs w:val="22"/>
           <w:lang w:val="en-US"/>
         </w:rPr>
-        <w:t>Transfer the size of the vector through the argv [1] parameter.</w:t>
+        <w:t xml:space="preserve">Transfer the size of the vector through the </w:t>
+      </w:r>
+      <w:proofErr w:type="spellStart"/>
+      <w:r>
+        <w:rPr>
+          <w:rFonts w:ascii="Times New Roman" w:eastAsia="Times New Roman" w:hAnsi="Times New Roman" w:cs="Times New Roman"/>
+          <w:color w:val="auto"/>
+          <w:kern w:val="3"/>
+          <w:szCs w:val="22"/>
+          <w:lang w:val="en-US"/>
+        </w:rPr>
+        <w:t>argv</w:t>
+      </w:r>
+      <w:proofErr w:type="spellEnd"/>
+      <w:r>
+        <w:rPr>
+          <w:rFonts w:ascii="Times New Roman" w:eastAsia="Times New Roman" w:hAnsi="Times New Roman" w:cs="Times New Roman"/>
+          <w:color w:val="auto"/>
+          <w:kern w:val="3"/>
+          <w:szCs w:val="22"/>
+          <w:lang w:val="en-US"/>
+        </w:rPr>
+        <w:t xml:space="preserve"> [1] parameter.</w:t>
       </w:r>
     </w:p>
     <w:p>
@@ -1391,7 +1689,131 @@
           <w:szCs w:val="22"/>
           <w:lang w:val="en-US"/>
         </w:rPr>
-        <w:t>The code was implemented using C++ and compiled with g++ compiler (version 7.5.0, Ubuntu 18.04). The processor used during measurements was Intel(R) Core(TM) i7-8750H CPU @ 2.20GHz with 6 physical and 12 virtual cores.</w:t>
+        <w:t xml:space="preserve">The code </w:t>
+      </w:r>
+      <w:proofErr w:type="gramStart"/>
+      <w:r>
+        <w:rPr>
+          <w:rFonts w:ascii="Times New Roman" w:eastAsia="Times New Roman" w:hAnsi="Times New Roman" w:cs="Times New Roman"/>
+          <w:color w:val="auto"/>
+          <w:kern w:val="3"/>
+          <w:szCs w:val="22"/>
+          <w:lang w:val="en-US"/>
+        </w:rPr>
+        <w:t>was implemented</w:t>
+      </w:r>
+      <w:proofErr w:type="gramEnd"/>
+      <w:r>
+        <w:rPr>
+          <w:rFonts w:ascii="Times New Roman" w:eastAsia="Times New Roman" w:hAnsi="Times New Roman" w:cs="Times New Roman"/>
+          <w:color w:val="auto"/>
+          <w:kern w:val="3"/>
+          <w:szCs w:val="22"/>
+          <w:lang w:val="en-US"/>
+        </w:rPr>
+        <w:t xml:space="preserve"> using C++ and compiled with g++ compiler (version </w:t>
+      </w:r>
+      <w:r>
+        <w:rPr>
+          <w:rFonts w:ascii="Times New Roman" w:eastAsia="Times New Roman" w:hAnsi="Times New Roman" w:cs="Times New Roman"/>
+          <w:color w:val="auto"/>
+          <w:kern w:val="3"/>
+          <w:szCs w:val="22"/>
+          <w:lang w:val="en-US"/>
+        </w:rPr>
+        <w:t>9.3</w:t>
+      </w:r>
+      <w:r>
+        <w:rPr>
+          <w:rFonts w:ascii="Times New Roman" w:eastAsia="Times New Roman" w:hAnsi="Times New Roman" w:cs="Times New Roman"/>
+          <w:color w:val="auto"/>
+          <w:kern w:val="3"/>
+          <w:szCs w:val="22"/>
+          <w:lang w:val="en-US"/>
+        </w:rPr>
+        <w:t xml:space="preserve">.0, Ubuntu </w:t>
+      </w:r>
+      <w:r>
+        <w:rPr>
+          <w:rFonts w:ascii="Times New Roman" w:eastAsia="Times New Roman" w:hAnsi="Times New Roman" w:cs="Times New Roman"/>
+          <w:color w:val="auto"/>
+          <w:kern w:val="3"/>
+          <w:szCs w:val="22"/>
+          <w:lang w:val="en-US"/>
+        </w:rPr>
+        <w:t>20</w:t>
+      </w:r>
+      <w:r>
+        <w:rPr>
+          <w:rFonts w:ascii="Times New Roman" w:eastAsia="Times New Roman" w:hAnsi="Times New Roman" w:cs="Times New Roman"/>
+          <w:color w:val="auto"/>
+          <w:kern w:val="3"/>
+          <w:szCs w:val="22"/>
+          <w:lang w:val="en-US"/>
+        </w:rPr>
+        <w:t>.04). The processor used during measurements was Intel(R) Core(TM) i7-</w:t>
+      </w:r>
+      <w:r>
+        <w:rPr>
+          <w:rFonts w:ascii="Times New Roman" w:eastAsia="Times New Roman" w:hAnsi="Times New Roman" w:cs="Times New Roman"/>
+          <w:color w:val="auto"/>
+          <w:kern w:val="3"/>
+          <w:szCs w:val="22"/>
+          <w:lang w:val="en-US"/>
+        </w:rPr>
+        <w:t>9</w:t>
+      </w:r>
+      <w:r>
+        <w:rPr>
+          <w:rFonts w:ascii="Times New Roman" w:eastAsia="Times New Roman" w:hAnsi="Times New Roman" w:cs="Times New Roman"/>
+          <w:color w:val="auto"/>
+          <w:kern w:val="3"/>
+          <w:szCs w:val="22"/>
+          <w:lang w:val="en-US"/>
+        </w:rPr>
+        <w:t>750H CPU @ 2.</w:t>
+      </w:r>
+      <w:r>
+        <w:rPr>
+          <w:rFonts w:ascii="Times New Roman" w:eastAsia="Times New Roman" w:hAnsi="Times New Roman" w:cs="Times New Roman"/>
+          <w:color w:val="auto"/>
+          <w:kern w:val="3"/>
+          <w:szCs w:val="22"/>
+          <w:lang w:val="en-US"/>
+        </w:rPr>
+        <w:t>6</w:t>
+      </w:r>
+      <w:r>
+        <w:rPr>
+          <w:rFonts w:ascii="Times New Roman" w:eastAsia="Times New Roman" w:hAnsi="Times New Roman" w:cs="Times New Roman"/>
+          <w:color w:val="auto"/>
+          <w:kern w:val="3"/>
+          <w:szCs w:val="22"/>
+          <w:lang w:val="en-US"/>
+        </w:rPr>
+        <w:t xml:space="preserve">0GHz with </w:t>
+      </w:r>
+      <w:proofErr w:type="gramStart"/>
+      <w:r>
+        <w:rPr>
+          <w:rFonts w:ascii="Times New Roman" w:eastAsia="Times New Roman" w:hAnsi="Times New Roman" w:cs="Times New Roman"/>
+          <w:color w:val="auto"/>
+          <w:kern w:val="3"/>
+          <w:szCs w:val="22"/>
+          <w:lang w:val="en-US"/>
+        </w:rPr>
+        <w:t>6</w:t>
+      </w:r>
+      <w:proofErr w:type="gramEnd"/>
+      <w:r>
+        <w:rPr>
+          <w:rFonts w:ascii="Times New Roman" w:eastAsia="Times New Roman" w:hAnsi="Times New Roman" w:cs="Times New Roman"/>
+          <w:color w:val="auto"/>
+          <w:kern w:val="3"/>
+          <w:szCs w:val="22"/>
+          <w:lang w:val="en-US"/>
+        </w:rPr>
+        <w:t xml:space="preserve"> physical and 12 virtual cores.</w:t>
       </w:r>
     </w:p>
     <w:p>
@@ -1444,7 +1866,7 @@
         </w:rPr>
         <w:t xml:space="preserve"> </w:t>
       </w:r>
-      <w:hyperlink r:id="rId8" w:history="1">
+      <w:hyperlink r:id="rId9" w:history="1">
         <w:r>
           <w:rPr>
             <w:rStyle w:val="af8"/>
@@ -1499,6 +1921,7 @@
         <w:pStyle w:val="Standard"/>
         <w:rPr>
           <w:rFonts w:eastAsia="Times New Roman"/>
+          <w:lang w:val="en-US"/>
         </w:rPr>
       </w:pPr>
     </w:p>
@@ -1516,21 +1939,117 @@
           <w:rFonts w:eastAsia="Times New Roman"/>
           <w:lang w:val="en-US"/>
         </w:rPr>
-        <w:t xml:space="preserve">The program accepts N vector length. Next, the maximum value in a text array of 12 threads is calculated to check the correctness of the algorithm. After that, a vector with a length of 100,000,000 is randomly generated and the maximum value is searched in it. This procedure is performed with a different number of threads for the test. </w:t>
-      </w:r>
-      <w:r>
-        <w:rPr>
-          <w:rFonts w:eastAsia="Times New Roman"/>
-          <w:lang w:val="en-US"/>
-        </w:rPr>
-        <w:t xml:space="preserve">For each number of threads, 20 identical runs are performed and the time is averaged. </w:t>
-      </w:r>
-      <w:r>
-        <w:rPr>
-          <w:rFonts w:eastAsia="Times New Roman"/>
-          <w:lang w:val="en-US"/>
-        </w:rPr>
-        <w:t>To calculate the maximum element, parallelization of the for loop using OpenMP and the</w:t>
+        <w:t xml:space="preserve">The program accepts N vector length. Next, the maximum value in a text array of 12 threads </w:t>
+      </w:r>
+      <w:proofErr w:type="gramStart"/>
+      <w:r>
+        <w:rPr>
+          <w:rFonts w:eastAsia="Times New Roman"/>
+          <w:lang w:val="en-US"/>
+        </w:rPr>
+        <w:t>is calculated</w:t>
+      </w:r>
+      <w:proofErr w:type="gramEnd"/>
+      <w:r>
+        <w:rPr>
+          <w:rFonts w:eastAsia="Times New Roman"/>
+          <w:lang w:val="en-US"/>
+        </w:rPr>
+        <w:t xml:space="preserve"> to check the correctness of the algorithm. After that, a vector with a length of 100,000,000 </w:t>
+      </w:r>
+      <w:proofErr w:type="gramStart"/>
+      <w:r>
+        <w:rPr>
+          <w:rFonts w:eastAsia="Times New Roman"/>
+          <w:lang w:val="en-US"/>
+        </w:rPr>
+        <w:t>is randomly generated</w:t>
+      </w:r>
+      <w:proofErr w:type="gramEnd"/>
+      <w:r>
+        <w:rPr>
+          <w:rFonts w:eastAsia="Times New Roman"/>
+          <w:lang w:val="en-US"/>
+        </w:rPr>
+        <w:t xml:space="preserve"> and the maximum value is searched in it. This procedure </w:t>
+      </w:r>
+      <w:proofErr w:type="gramStart"/>
+      <w:r>
+        <w:rPr>
+          <w:rFonts w:eastAsia="Times New Roman"/>
+          <w:lang w:val="en-US"/>
+        </w:rPr>
+        <w:t>is performed</w:t>
+      </w:r>
+      <w:proofErr w:type="gramEnd"/>
+      <w:r>
+        <w:rPr>
+          <w:rFonts w:eastAsia="Times New Roman"/>
+          <w:lang w:val="en-US"/>
+        </w:rPr>
+        <w:t xml:space="preserve"> with a different number of threads for the test. </w:t>
+      </w:r>
+      <w:r>
+        <w:rPr>
+          <w:rFonts w:eastAsia="Times New Roman"/>
+          <w:lang w:val="en-US"/>
+        </w:rPr>
+        <w:t xml:space="preserve">For each number of threads, 20 identical runs </w:t>
+      </w:r>
+      <w:proofErr w:type="gramStart"/>
+      <w:r>
+        <w:rPr>
+          <w:rFonts w:eastAsia="Times New Roman"/>
+          <w:lang w:val="en-US"/>
+        </w:rPr>
+        <w:t>are performed</w:t>
+      </w:r>
+      <w:proofErr w:type="gramEnd"/>
+      <w:r>
+        <w:rPr>
+          <w:rFonts w:eastAsia="Times New Roman"/>
+          <w:lang w:val="en-US"/>
+        </w:rPr>
+        <w:t xml:space="preserve"> and the time is averaged. </w:t>
+      </w:r>
+      <w:r>
+        <w:rPr>
+          <w:rFonts w:eastAsia="Times New Roman"/>
+          <w:lang w:val="en-US"/>
+        </w:rPr>
+        <w:t xml:space="preserve">To calculate the maximum element, parallelization of </w:t>
+      </w:r>
+      <w:proofErr w:type="gramStart"/>
+      <w:r>
+        <w:rPr>
+          <w:rFonts w:eastAsia="Times New Roman"/>
+          <w:lang w:val="en-US"/>
+        </w:rPr>
+        <w:t>the for</w:t>
+      </w:r>
+      <w:proofErr w:type="gramEnd"/>
+      <w:r>
+        <w:rPr>
+          <w:rFonts w:eastAsia="Times New Roman"/>
+          <w:lang w:val="en-US"/>
+        </w:rPr>
+        <w:t xml:space="preserve"> loop using </w:t>
+      </w:r>
+      <w:proofErr w:type="spellStart"/>
+      <w:r>
+        <w:rPr>
+          <w:rFonts w:eastAsia="Times New Roman"/>
+          <w:lang w:val="en-US"/>
+        </w:rPr>
+        <w:t>OpenMP</w:t>
+      </w:r>
+      <w:proofErr w:type="spellEnd"/>
+      <w:r>
+        <w:rPr>
+          <w:rFonts w:eastAsia="Times New Roman"/>
+          <w:lang w:val="en-US"/>
+        </w:rPr>
+        <w:t xml:space="preserve"> and the</w:t>
       </w:r>
       <w:r>
         <w:rPr>
@@ -1549,6 +2068,7 @@
           <w:lang w:val="en-US"/>
         </w:rPr>
       </w:pPr>
+      <w:proofErr w:type="gramStart"/>
       <w:r>
         <w:rPr>
           <w:i/>
@@ -1557,11 +2077,26 @@
         </w:rPr>
         <w:t>reduction</w:t>
       </w:r>
-      <w:r>
-        <w:rPr>
-          <w:lang w:val="en-US"/>
-        </w:rPr>
-        <w:t xml:space="preserve"> – (reduction clause) the variable has a local copy in each thread, but the values of the local copies will be summarized (reduced) into a global shared variable. This is very useful if a particular operation (specified in operator for this particular clause) on a variable runs iteratively, so that its value at a particular iteration depends on its value at a prior iteration. The steps that lead up to the operational increment are parallelized, but the threads updates the global variable in a thread safe manner.</w:t>
+      <w:proofErr w:type="gramEnd"/>
+      <w:r>
+        <w:rPr>
+          <w:lang w:val="en-US"/>
+        </w:rPr>
+        <w:t xml:space="preserve"> – (reduction clause) the variable has a local copy in each thread, but the values of the local copies will be summarized (reduced) into a global shared variable. This is very useful if a particular operation (specified in operator for this particular clause) on a variable runs iteratively, so that its value at a particular iteration depends on its value at a prior iteration. The steps that lead up to the operational increment </w:t>
+      </w:r>
+      <w:proofErr w:type="gramStart"/>
+      <w:r>
+        <w:rPr>
+          <w:lang w:val="en-US"/>
+        </w:rPr>
+        <w:t>are parallelized</w:t>
+      </w:r>
+      <w:proofErr w:type="gramEnd"/>
+      <w:r>
+        <w:rPr>
+          <w:lang w:val="en-US"/>
+        </w:rPr>
+        <w:t>, but the threads updates the global variable in a thread safe manner.</w:t>
       </w:r>
     </w:p>
     <w:p>
@@ -1588,14 +2123,46 @@
           <w:rFonts w:eastAsia="Times New Roman"/>
           <w:lang w:val="en-US"/>
         </w:rPr>
-        <w:t>The results of the launches are presented below.</w:t>
-      </w:r>
-      <w:r>
-        <w:rPr>
-          <w:rFonts w:eastAsia="Times New Roman"/>
-          <w:lang w:val="en-US"/>
-        </w:rPr>
-        <w:t xml:space="preserve"> They clearly show a gradual increase in performance as a result of a larger number of threads.</w:t>
+        <w:t xml:space="preserve">The results of the launches </w:t>
+      </w:r>
+      <w:proofErr w:type="gramStart"/>
+      <w:r>
+        <w:rPr>
+          <w:rFonts w:eastAsia="Times New Roman"/>
+          <w:lang w:val="en-US"/>
+        </w:rPr>
+        <w:t>are presented</w:t>
+      </w:r>
+      <w:proofErr w:type="gramEnd"/>
+      <w:r>
+        <w:rPr>
+          <w:rFonts w:eastAsia="Times New Roman"/>
+          <w:lang w:val="en-US"/>
+        </w:rPr>
+        <w:t xml:space="preserve"> below.</w:t>
+      </w:r>
+      <w:r>
+        <w:rPr>
+          <w:rFonts w:eastAsia="Times New Roman"/>
+          <w:lang w:val="en-US"/>
+        </w:rPr>
+        <w:t xml:space="preserve"> They clearly show a gradual increase in performance </w:t>
+      </w:r>
+      <w:proofErr w:type="gramStart"/>
+      <w:r>
+        <w:rPr>
+          <w:rFonts w:eastAsia="Times New Roman"/>
+          <w:lang w:val="en-US"/>
+        </w:rPr>
+        <w:t>as a result</w:t>
+      </w:r>
+      <w:proofErr w:type="gramEnd"/>
+      <w:r>
+        <w:rPr>
+          <w:rFonts w:eastAsia="Times New Roman"/>
+          <w:lang w:val="en-US"/>
+        </w:rPr>
+        <w:t xml:space="preserve"> of a larger number of threads.</w:t>
       </w:r>
     </w:p>
     <w:p>
@@ -1618,16 +2185,66 @@
           <w:color w:val="auto"/>
           <w:kern w:val="3"/>
           <w:szCs w:val="22"/>
-        </w:rPr>
-      </w:pPr>
-      <w:r>
-        <w:rPr>
-          <w:rFonts w:ascii="Times New Roman" w:eastAsia="Times New Roman" w:hAnsi="Times New Roman" w:cs="Times New Roman"/>
-          <w:color w:val="auto"/>
-          <w:kern w:val="3"/>
-          <w:szCs w:val="22"/>
-        </w:rPr>
-        <w:t>КАРТИНКА</w:t>
+          <w:lang w:val="en-US"/>
+        </w:rPr>
+      </w:pPr>
+      <w:r>
+        <w:rPr>
+          <w:rFonts w:ascii="Times New Roman" w:eastAsia="Times New Roman" w:hAnsi="Times New Roman" w:cs="Times New Roman"/>
+          <w:noProof/>
+          <w:color w:val="auto"/>
+          <w:kern w:val="3"/>
+          <w:szCs w:val="22"/>
+          <w:lang w:eastAsia="ru-RU"/>
+        </w:rPr>
+        <w:drawing>
+          <wp:inline distT="0" distB="0" distL="0" distR="0">
+            <wp:extent cx="5940425" cy="4230950"/>
+            <wp:effectExtent l="0" t="0" r="3175" b="0"/>
+            <wp:docPr id="4" name="Рисунок 4" descr="C:\Users\pogre\Downloads\image.png"/>
+            <wp:cNvGraphicFramePr>
+              <a:graphicFrameLocks xmlns:a="http://schemas.openxmlformats.org/drawingml/2006/main" noChangeAspect="1"/>
+            </wp:cNvGraphicFramePr>
+            <a:graphic xmlns:a="http://schemas.openxmlformats.org/drawingml/2006/main">
+              <a:graphicData uri="http://schemas.openxmlformats.org/drawingml/2006/picture">
+                <pic:pic xmlns:pic="http://schemas.openxmlformats.org/drawingml/2006/picture">
+                  <pic:nvPicPr>
+                    <pic:cNvPr id="0" name="Picture 6" descr="C:\Users\pogre\Downloads\image.png"/>
+                    <pic:cNvPicPr>
+                      <a:picLocks noChangeAspect="1" noChangeArrowheads="1"/>
+                    </pic:cNvPicPr>
+                  </pic:nvPicPr>
+                  <pic:blipFill>
+                    <a:blip r:embed="rId10" cstate="print">
+                      <a:extLst>
+                        <a:ext uri="{28A0092B-C50C-407E-A947-70E740481C1C}">
+                          <a14:useLocalDpi xmlns:a14="http://schemas.microsoft.com/office/drawing/2010/main" val="0"/>
+                        </a:ext>
+                      </a:extLst>
+                    </a:blip>
+                    <a:srcRect/>
+                    <a:stretch>
+                      <a:fillRect/>
+                    </a:stretch>
+                  </pic:blipFill>
+                  <pic:spPr bwMode="auto">
+                    <a:xfrm>
+                      <a:off x="0" y="0"/>
+                      <a:ext cx="5940425" cy="4230950"/>
+                    </a:xfrm>
+                    <a:prstGeom prst="rect">
+                      <a:avLst/>
+                    </a:prstGeom>
+                    <a:noFill/>
+                    <a:ln>
+                      <a:noFill/>
+                    </a:ln>
+                  </pic:spPr>
+                </pic:pic>
+              </a:graphicData>
+            </a:graphic>
+          </wp:inline>
+        </w:drawing>
       </w:r>
     </w:p>
     <w:p>
@@ -1638,6 +2255,7 @@
           <w:color w:val="auto"/>
           <w:kern w:val="3"/>
           <w:szCs w:val="22"/>
+          <w:lang w:val="en-US"/>
         </w:rPr>
       </w:pPr>
     </w:p>
@@ -1649,6 +2267,7 @@
           <w:color w:val="auto"/>
           <w:kern w:val="3"/>
           <w:szCs w:val="22"/>
+          <w:lang w:val="en-US"/>
         </w:rPr>
       </w:pPr>
     </w:p>
@@ -1660,6 +2279,7 @@
           <w:color w:val="auto"/>
           <w:kern w:val="3"/>
           <w:szCs w:val="22"/>
+          <w:lang w:val="en-US"/>
         </w:rPr>
       </w:pPr>
     </w:p>
@@ -1740,15 +2360,27 @@
         </w:rPr>
         <w:t xml:space="preserve">Write a program for multiplying two square matrices using </w:t>
       </w:r>
-      <w:r>
-        <w:rPr>
-          <w:rFonts w:ascii="Times New Roman" w:eastAsia="Times New Roman" w:hAnsi="Times New Roman" w:cs="Times New Roman"/>
-          <w:color w:val="auto"/>
-          <w:kern w:val="3"/>
-          <w:szCs w:val="22"/>
-          <w:lang w:val="en-US"/>
-        </w:rPr>
-        <w:t xml:space="preserve">OpenMP. Examine the performance </w:t>
+      <w:proofErr w:type="spellStart"/>
+      <w:r>
+        <w:rPr>
+          <w:rFonts w:ascii="Times New Roman" w:eastAsia="Times New Roman" w:hAnsi="Times New Roman" w:cs="Times New Roman"/>
+          <w:color w:val="auto"/>
+          <w:kern w:val="3"/>
+          <w:szCs w:val="22"/>
+          <w:lang w:val="en-US"/>
+        </w:rPr>
+        <w:t>OpenMP</w:t>
+      </w:r>
+      <w:proofErr w:type="spellEnd"/>
+      <w:r>
+        <w:rPr>
+          <w:rFonts w:ascii="Times New Roman" w:eastAsia="Times New Roman" w:hAnsi="Times New Roman" w:cs="Times New Roman"/>
+          <w:color w:val="auto"/>
+          <w:kern w:val="3"/>
+          <w:szCs w:val="22"/>
+          <w:lang w:val="en-US"/>
+        </w:rPr>
+        <w:t xml:space="preserve">. Examine the performance </w:t>
       </w:r>
       <w:r>
         <w:rPr>
@@ -1808,27 +2440,71 @@
           <w:szCs w:val="22"/>
           <w:lang w:val="en-US"/>
         </w:rPr>
-        <w:t>y it, where t1 is the multipli</w:t>
-      </w:r>
-      <w:r>
-        <w:rPr>
-          <w:rFonts w:ascii="Times New Roman" w:eastAsia="Times New Roman" w:hAnsi="Times New Roman" w:cs="Times New Roman"/>
-          <w:color w:val="auto"/>
-          <w:kern w:val="3"/>
-          <w:szCs w:val="22"/>
-          <w:lang w:val="en-US"/>
-        </w:rPr>
-        <w:t xml:space="preserve">tion time on only one stream, t is the multiplication time on n streams </w:t>
-      </w:r>
-      <w:r>
-        <w:rPr>
-          <w:rFonts w:ascii="Times New Roman" w:eastAsia="Times New Roman" w:hAnsi="Times New Roman" w:cs="Times New Roman"/>
-          <w:color w:val="auto"/>
-          <w:kern w:val="3"/>
-          <w:szCs w:val="22"/>
-          <w:lang w:val="en-US"/>
-        </w:rPr>
-        <w:t xml:space="preserve">(the number of streams is taken from 1 to 10). </w:t>
+        <w:t xml:space="preserve">y it, where t1 is the </w:t>
+      </w:r>
+      <w:proofErr w:type="spellStart"/>
+      <w:r>
+        <w:rPr>
+          <w:rFonts w:ascii="Times New Roman" w:eastAsia="Times New Roman" w:hAnsi="Times New Roman" w:cs="Times New Roman"/>
+          <w:color w:val="auto"/>
+          <w:kern w:val="3"/>
+          <w:szCs w:val="22"/>
+          <w:lang w:val="en-US"/>
+        </w:rPr>
+        <w:t>multipli</w:t>
+      </w:r>
+      <w:r>
+        <w:rPr>
+          <w:rFonts w:ascii="Times New Roman" w:eastAsia="Times New Roman" w:hAnsi="Times New Roman" w:cs="Times New Roman"/>
+          <w:color w:val="auto"/>
+          <w:kern w:val="3"/>
+          <w:szCs w:val="22"/>
+          <w:lang w:val="en-US"/>
+        </w:rPr>
+        <w:t>tion</w:t>
+      </w:r>
+      <w:proofErr w:type="spellEnd"/>
+      <w:r>
+        <w:rPr>
+          <w:rFonts w:ascii="Times New Roman" w:eastAsia="Times New Roman" w:hAnsi="Times New Roman" w:cs="Times New Roman"/>
+          <w:color w:val="auto"/>
+          <w:kern w:val="3"/>
+          <w:szCs w:val="22"/>
+          <w:lang w:val="en-US"/>
+        </w:rPr>
+        <w:t xml:space="preserve"> time on only one stream, t is the multiplication time on n streams </w:t>
+      </w:r>
+      <w:r>
+        <w:rPr>
+          <w:rFonts w:ascii="Times New Roman" w:eastAsia="Times New Roman" w:hAnsi="Times New Roman" w:cs="Times New Roman"/>
+          <w:color w:val="auto"/>
+          <w:kern w:val="3"/>
+          <w:szCs w:val="22"/>
+          <w:lang w:val="en-US"/>
+        </w:rPr>
+        <w:t xml:space="preserve">(the number of streams is taken from </w:t>
+      </w:r>
+      <w:proofErr w:type="gramStart"/>
+      <w:r>
+        <w:rPr>
+          <w:rFonts w:ascii="Times New Roman" w:eastAsia="Times New Roman" w:hAnsi="Times New Roman" w:cs="Times New Roman"/>
+          <w:color w:val="auto"/>
+          <w:kern w:val="3"/>
+          <w:szCs w:val="22"/>
+          <w:lang w:val="en-US"/>
+        </w:rPr>
+        <w:t>1</w:t>
+      </w:r>
+      <w:proofErr w:type="gramEnd"/>
+      <w:r>
+        <w:rPr>
+          <w:rFonts w:ascii="Times New Roman" w:eastAsia="Times New Roman" w:hAnsi="Times New Roman" w:cs="Times New Roman"/>
+          <w:color w:val="auto"/>
+          <w:kern w:val="3"/>
+          <w:szCs w:val="22"/>
+          <w:lang w:val="en-US"/>
+        </w:rPr>
+        <w:t xml:space="preserve"> to 10). </w:t>
       </w:r>
       <w:r>
         <w:rPr>
@@ -1868,17 +2544,41 @@
           <w:szCs w:val="22"/>
           <w:lang w:val="en-US"/>
         </w:rPr>
-        <w:t>ze of matrices through the argv</w:t>
-      </w:r>
-      <w:r>
-        <w:rPr>
-          <w:rFonts w:ascii="Times New Roman" w:eastAsia="Times New Roman" w:hAnsi="Times New Roman" w:cs="Times New Roman"/>
-          <w:color w:val="auto"/>
-          <w:kern w:val="3"/>
-          <w:szCs w:val="22"/>
-          <w:lang w:val="en-US"/>
-        </w:rPr>
-        <w:t>[] parameter.</w:t>
+        <w:t xml:space="preserve">ze of matrices through the </w:t>
+      </w:r>
+      <w:proofErr w:type="spellStart"/>
+      <w:proofErr w:type="gramStart"/>
+      <w:r>
+        <w:rPr>
+          <w:rFonts w:ascii="Times New Roman" w:eastAsia="Times New Roman" w:hAnsi="Times New Roman" w:cs="Times New Roman"/>
+          <w:color w:val="auto"/>
+          <w:kern w:val="3"/>
+          <w:szCs w:val="22"/>
+          <w:lang w:val="en-US"/>
+        </w:rPr>
+        <w:t>argv</w:t>
+      </w:r>
+      <w:proofErr w:type="spellEnd"/>
+      <w:r>
+        <w:rPr>
+          <w:rFonts w:ascii="Times New Roman" w:eastAsia="Times New Roman" w:hAnsi="Times New Roman" w:cs="Times New Roman"/>
+          <w:color w:val="auto"/>
+          <w:kern w:val="3"/>
+          <w:szCs w:val="22"/>
+          <w:lang w:val="en-US"/>
+        </w:rPr>
+        <w:t>[</w:t>
+      </w:r>
+      <w:proofErr w:type="gramEnd"/>
+      <w:r>
+        <w:rPr>
+          <w:rFonts w:ascii="Times New Roman" w:eastAsia="Times New Roman" w:hAnsi="Times New Roman" w:cs="Times New Roman"/>
+          <w:color w:val="auto"/>
+          <w:kern w:val="3"/>
+          <w:szCs w:val="22"/>
+          <w:lang w:val="en-US"/>
+        </w:rPr>
+        <w:t>] parameter.</w:t>
       </w:r>
     </w:p>
     <w:p>
@@ -1955,7 +2655,131 @@
           <w:szCs w:val="22"/>
           <w:lang w:val="en-US"/>
         </w:rPr>
-        <w:t>The code was implemented using C++ and compiled with g++ compiler (version 7.5.0, Ubuntu 18.04). The processor used during measurements was Intel(R) Core(TM) i7-8750H CPU @ 2.20GHz with 6 physical and 12 virtual cores.</w:t>
+        <w:t xml:space="preserve">The code </w:t>
+      </w:r>
+      <w:proofErr w:type="gramStart"/>
+      <w:r>
+        <w:rPr>
+          <w:rFonts w:ascii="Times New Roman" w:eastAsia="Times New Roman" w:hAnsi="Times New Roman" w:cs="Times New Roman"/>
+          <w:color w:val="auto"/>
+          <w:kern w:val="3"/>
+          <w:szCs w:val="22"/>
+          <w:lang w:val="en-US"/>
+        </w:rPr>
+        <w:t>was implemented</w:t>
+      </w:r>
+      <w:proofErr w:type="gramEnd"/>
+      <w:r>
+        <w:rPr>
+          <w:rFonts w:ascii="Times New Roman" w:eastAsia="Times New Roman" w:hAnsi="Times New Roman" w:cs="Times New Roman"/>
+          <w:color w:val="auto"/>
+          <w:kern w:val="3"/>
+          <w:szCs w:val="22"/>
+          <w:lang w:val="en-US"/>
+        </w:rPr>
+        <w:t xml:space="preserve"> using C++ and compiled with g++ compiler (version </w:t>
+      </w:r>
+      <w:r>
+        <w:rPr>
+          <w:rFonts w:ascii="Times New Roman" w:eastAsia="Times New Roman" w:hAnsi="Times New Roman" w:cs="Times New Roman"/>
+          <w:color w:val="auto"/>
+          <w:kern w:val="3"/>
+          <w:szCs w:val="22"/>
+          <w:lang w:val="en-US"/>
+        </w:rPr>
+        <w:t>9.3</w:t>
+      </w:r>
+      <w:r>
+        <w:rPr>
+          <w:rFonts w:ascii="Times New Roman" w:eastAsia="Times New Roman" w:hAnsi="Times New Roman" w:cs="Times New Roman"/>
+          <w:color w:val="auto"/>
+          <w:kern w:val="3"/>
+          <w:szCs w:val="22"/>
+          <w:lang w:val="en-US"/>
+        </w:rPr>
+        <w:t xml:space="preserve">.0, Ubuntu </w:t>
+      </w:r>
+      <w:r>
+        <w:rPr>
+          <w:rFonts w:ascii="Times New Roman" w:eastAsia="Times New Roman" w:hAnsi="Times New Roman" w:cs="Times New Roman"/>
+          <w:color w:val="auto"/>
+          <w:kern w:val="3"/>
+          <w:szCs w:val="22"/>
+          <w:lang w:val="en-US"/>
+        </w:rPr>
+        <w:t>20</w:t>
+      </w:r>
+      <w:r>
+        <w:rPr>
+          <w:rFonts w:ascii="Times New Roman" w:eastAsia="Times New Roman" w:hAnsi="Times New Roman" w:cs="Times New Roman"/>
+          <w:color w:val="auto"/>
+          <w:kern w:val="3"/>
+          <w:szCs w:val="22"/>
+          <w:lang w:val="en-US"/>
+        </w:rPr>
+        <w:t>.04). The processor used during measurements was Intel(R) Core(TM) i7-</w:t>
+      </w:r>
+      <w:r>
+        <w:rPr>
+          <w:rFonts w:ascii="Times New Roman" w:eastAsia="Times New Roman" w:hAnsi="Times New Roman" w:cs="Times New Roman"/>
+          <w:color w:val="auto"/>
+          <w:kern w:val="3"/>
+          <w:szCs w:val="22"/>
+          <w:lang w:val="en-US"/>
+        </w:rPr>
+        <w:t>9</w:t>
+      </w:r>
+      <w:r>
+        <w:rPr>
+          <w:rFonts w:ascii="Times New Roman" w:eastAsia="Times New Roman" w:hAnsi="Times New Roman" w:cs="Times New Roman"/>
+          <w:color w:val="auto"/>
+          <w:kern w:val="3"/>
+          <w:szCs w:val="22"/>
+          <w:lang w:val="en-US"/>
+        </w:rPr>
+        <w:t>750H CPU @ 2.</w:t>
+      </w:r>
+      <w:r>
+        <w:rPr>
+          <w:rFonts w:ascii="Times New Roman" w:eastAsia="Times New Roman" w:hAnsi="Times New Roman" w:cs="Times New Roman"/>
+          <w:color w:val="auto"/>
+          <w:kern w:val="3"/>
+          <w:szCs w:val="22"/>
+          <w:lang w:val="en-US"/>
+        </w:rPr>
+        <w:t>6</w:t>
+      </w:r>
+      <w:r>
+        <w:rPr>
+          <w:rFonts w:ascii="Times New Roman" w:eastAsia="Times New Roman" w:hAnsi="Times New Roman" w:cs="Times New Roman"/>
+          <w:color w:val="auto"/>
+          <w:kern w:val="3"/>
+          <w:szCs w:val="22"/>
+          <w:lang w:val="en-US"/>
+        </w:rPr>
+        <w:t xml:space="preserve">0GHz with </w:t>
+      </w:r>
+      <w:proofErr w:type="gramStart"/>
+      <w:r>
+        <w:rPr>
+          <w:rFonts w:ascii="Times New Roman" w:eastAsia="Times New Roman" w:hAnsi="Times New Roman" w:cs="Times New Roman"/>
+          <w:color w:val="auto"/>
+          <w:kern w:val="3"/>
+          <w:szCs w:val="22"/>
+          <w:lang w:val="en-US"/>
+        </w:rPr>
+        <w:t>6</w:t>
+      </w:r>
+      <w:proofErr w:type="gramEnd"/>
+      <w:r>
+        <w:rPr>
+          <w:rFonts w:ascii="Times New Roman" w:eastAsia="Times New Roman" w:hAnsi="Times New Roman" w:cs="Times New Roman"/>
+          <w:color w:val="auto"/>
+          <w:kern w:val="3"/>
+          <w:szCs w:val="22"/>
+          <w:lang w:val="en-US"/>
+        </w:rPr>
+        <w:t xml:space="preserve"> physical and 12 virtual cores.</w:t>
       </w:r>
     </w:p>
     <w:p>
@@ -2008,7 +2832,7 @@
         </w:rPr>
         <w:t xml:space="preserve"> </w:t>
       </w:r>
-      <w:hyperlink r:id="rId9" w:history="1">
+      <w:hyperlink r:id="rId11" w:history="1">
         <w:r>
           <w:rPr>
             <w:rStyle w:val="af8"/>
@@ -2048,7 +2872,117 @@
           <w:rFonts w:eastAsia="Times New Roman"/>
           <w:lang w:val="en-US"/>
         </w:rPr>
-        <w:t>The program accepts M, N, P sizes of input matrices. Next, the product of two matrices in a text array of 12 threads is calculated to check the correctness of the algorithm. The result is displayed on the screen. After that, three matrices of the appropriate size are randomly generated (if the parameters are not passed, then 1000x1000 matrices will be generated). The algorithm for multiplying two matrices is paralleled using OpenMP directives. The Shared directive is used to grant access to all three matrices between threads. The Private di</w:t>
+        <w:t>The program accepts M, N, P sizes of input matrices. Next, the product of two matrices in a te</w:t>
+      </w:r>
+      <w:r>
+        <w:rPr>
+          <w:rFonts w:eastAsia="Times New Roman"/>
+          <w:lang w:val="en-US"/>
+        </w:rPr>
+        <w:t>s</w:t>
+      </w:r>
+      <w:r>
+        <w:rPr>
+          <w:rFonts w:eastAsia="Times New Roman"/>
+          <w:lang w:val="en-US"/>
+        </w:rPr>
+        <w:t xml:space="preserve">t array of 12 threads </w:t>
+      </w:r>
+      <w:proofErr w:type="gramStart"/>
+      <w:r>
+        <w:rPr>
+          <w:rFonts w:eastAsia="Times New Roman"/>
+          <w:lang w:val="en-US"/>
+        </w:rPr>
+        <w:t>is calculated</w:t>
+      </w:r>
+      <w:proofErr w:type="gramEnd"/>
+      <w:r>
+        <w:rPr>
+          <w:rFonts w:eastAsia="Times New Roman"/>
+          <w:lang w:val="en-US"/>
+        </w:rPr>
+        <w:t xml:space="preserve"> to check the correctness of the algorithm. The result </w:t>
+      </w:r>
+      <w:proofErr w:type="gramStart"/>
+      <w:r>
+        <w:rPr>
+          <w:rFonts w:eastAsia="Times New Roman"/>
+          <w:lang w:val="en-US"/>
+        </w:rPr>
+        <w:t>is displayed</w:t>
+      </w:r>
+      <w:proofErr w:type="gramEnd"/>
+      <w:r>
+        <w:rPr>
+          <w:rFonts w:eastAsia="Times New Roman"/>
+          <w:lang w:val="en-US"/>
+        </w:rPr>
+        <w:t xml:space="preserve"> on the screen. After that, three matrices of the appropriate size </w:t>
+      </w:r>
+      <w:proofErr w:type="gramStart"/>
+      <w:r>
+        <w:rPr>
+          <w:rFonts w:eastAsia="Times New Roman"/>
+          <w:lang w:val="en-US"/>
+        </w:rPr>
+        <w:t>are randomly generated</w:t>
+      </w:r>
+      <w:proofErr w:type="gramEnd"/>
+      <w:r>
+        <w:rPr>
+          <w:rFonts w:eastAsia="Times New Roman"/>
+          <w:lang w:val="en-US"/>
+        </w:rPr>
+        <w:t xml:space="preserve"> (if the parameters are not passed, then 1000x1000 matrices will be generated). The algorithm for multiplying two matrices </w:t>
+      </w:r>
+      <w:proofErr w:type="gramStart"/>
+      <w:r>
+        <w:rPr>
+          <w:rFonts w:eastAsia="Times New Roman"/>
+          <w:lang w:val="en-US"/>
+        </w:rPr>
+        <w:t>is paralleled</w:t>
+      </w:r>
+      <w:proofErr w:type="gramEnd"/>
+      <w:r>
+        <w:rPr>
+          <w:rFonts w:eastAsia="Times New Roman"/>
+          <w:lang w:val="en-US"/>
+        </w:rPr>
+        <w:t xml:space="preserve"> using </w:t>
+      </w:r>
+      <w:proofErr w:type="spellStart"/>
+      <w:r>
+        <w:rPr>
+          <w:rFonts w:eastAsia="Times New Roman"/>
+          <w:lang w:val="en-US"/>
+        </w:rPr>
+        <w:t>OpenMP</w:t>
+      </w:r>
+      <w:proofErr w:type="spellEnd"/>
+      <w:r>
+        <w:rPr>
+          <w:rFonts w:eastAsia="Times New Roman"/>
+          <w:lang w:val="en-US"/>
+        </w:rPr>
+        <w:t xml:space="preserve"> directives. The Shared directive </w:t>
+      </w:r>
+      <w:proofErr w:type="gramStart"/>
+      <w:r>
+        <w:rPr>
+          <w:rFonts w:eastAsia="Times New Roman"/>
+          <w:lang w:val="en-US"/>
+        </w:rPr>
+        <w:t>is used</w:t>
+      </w:r>
+      <w:proofErr w:type="gramEnd"/>
+      <w:r>
+        <w:rPr>
+          <w:rFonts w:eastAsia="Times New Roman"/>
+          <w:lang w:val="en-US"/>
+        </w:rPr>
+        <w:t xml:space="preserve"> to grant access to all three matrices between threads. The Private di</w:t>
       </w:r>
       <w:r>
         <w:rPr>
@@ -2087,12 +3021,37 @@
           <w:lang w:val="en-US"/>
         </w:rPr>
       </w:pPr>
-      <w:r>
-        <w:rPr>
-          <w:rFonts w:eastAsia="Times New Roman"/>
-          <w:lang w:val="en-US"/>
-        </w:rPr>
-        <w:t>Also, several runs are performed for each number of threads, and the time is averaged. In addition, an increase in speed is calculated compared to the single-threaded version of the program.</w:t>
+      <w:proofErr w:type="gramStart"/>
+      <w:r>
+        <w:rPr>
+          <w:rFonts w:eastAsia="Times New Roman"/>
+          <w:lang w:val="en-US"/>
+        </w:rPr>
+        <w:t>Also</w:t>
+      </w:r>
+      <w:proofErr w:type="gramEnd"/>
+      <w:r>
+        <w:rPr>
+          <w:rFonts w:eastAsia="Times New Roman"/>
+          <w:lang w:val="en-US"/>
+        </w:rPr>
+        <w:t xml:space="preserve">, several runs are performed for each number of threads, and the time is averaged. In addition, an increase in speed </w:t>
+      </w:r>
+      <w:proofErr w:type="gramStart"/>
+      <w:r>
+        <w:rPr>
+          <w:rFonts w:eastAsia="Times New Roman"/>
+          <w:lang w:val="en-US"/>
+        </w:rPr>
+        <w:t>is calculated</w:t>
+      </w:r>
+      <w:proofErr w:type="gramEnd"/>
+      <w:r>
+        <w:rPr>
+          <w:rFonts w:eastAsia="Times New Roman"/>
+          <w:lang w:val="en-US"/>
+        </w:rPr>
+        <w:t xml:space="preserve"> compared to the single-threaded version of the program.</w:t>
       </w:r>
     </w:p>
     <w:p>
@@ -2117,21 +3076,46 @@
           <w:rFonts w:eastAsia="Times New Roman"/>
           <w:lang w:val="en-US"/>
         </w:rPr>
-        <w:t>The result is presented below.</w:t>
-      </w:r>
-      <w:r>
-        <w:rPr>
-          <w:rFonts w:eastAsia="Times New Roman"/>
-          <w:lang w:val="en-US"/>
-        </w:rPr>
-        <w:t xml:space="preserve"> </w:t>
-      </w:r>
-      <w:r>
-        <w:rPr>
-          <w:rFonts w:eastAsia="Times New Roman"/>
-          <w:lang w:val="en-US"/>
-        </w:rPr>
-        <w:t>They clearly show a gradual increase in performance as a result of a larger number of threads.</w:t>
+        <w:t xml:space="preserve">The result </w:t>
+      </w:r>
+      <w:proofErr w:type="gramStart"/>
+      <w:r>
+        <w:rPr>
+          <w:rFonts w:eastAsia="Times New Roman"/>
+          <w:lang w:val="en-US"/>
+        </w:rPr>
+        <w:t>is presented</w:t>
+      </w:r>
+      <w:proofErr w:type="gramEnd"/>
+      <w:r>
+        <w:rPr>
+          <w:rFonts w:eastAsia="Times New Roman"/>
+          <w:lang w:val="en-US"/>
+        </w:rPr>
+        <w:t xml:space="preserve"> below. </w:t>
+      </w:r>
+      <w:r>
+        <w:rPr>
+          <w:rFonts w:eastAsia="Times New Roman"/>
+          <w:lang w:val="en-US"/>
+        </w:rPr>
+        <w:t xml:space="preserve">They clearly show a gradual increase in performance </w:t>
+      </w:r>
+      <w:proofErr w:type="gramStart"/>
+      <w:r>
+        <w:rPr>
+          <w:rFonts w:eastAsia="Times New Roman"/>
+          <w:lang w:val="en-US"/>
+        </w:rPr>
+        <w:t>as a result</w:t>
+      </w:r>
+      <w:proofErr w:type="gramEnd"/>
+      <w:r>
+        <w:rPr>
+          <w:rFonts w:eastAsia="Times New Roman"/>
+          <w:lang w:val="en-US"/>
+        </w:rPr>
+        <w:t xml:space="preserve"> of a larger number of threads.</w:t>
       </w:r>
     </w:p>
     <w:p>
@@ -2159,11 +3143,61 @@
       <w:r>
         <w:rPr>
           <w:rFonts w:ascii="Times New Roman" w:eastAsia="Times New Roman" w:hAnsi="Times New Roman" w:cs="Times New Roman"/>
-          <w:color w:val="auto"/>
-          <w:kern w:val="3"/>
-          <w:szCs w:val="22"/>
-        </w:rPr>
-        <w:t>КАРТИНКА</w:t>
+          <w:noProof/>
+          <w:color w:val="auto"/>
+          <w:kern w:val="3"/>
+          <w:szCs w:val="22"/>
+          <w:lang w:eastAsia="ru-RU"/>
+        </w:rPr>
+        <w:lastRenderedPageBreak/>
+        <w:drawing>
+          <wp:inline distT="0" distB="0" distL="0" distR="0">
+            <wp:extent cx="5940425" cy="6152949"/>
+            <wp:effectExtent l="0" t="0" r="3175" b="635"/>
+            <wp:docPr id="5" name="Рисунок 5" descr="C:\Users\pogre\Downloads\image.png"/>
+            <wp:cNvGraphicFramePr>
+              <a:graphicFrameLocks xmlns:a="http://schemas.openxmlformats.org/drawingml/2006/main" noChangeAspect="1"/>
+            </wp:cNvGraphicFramePr>
+            <a:graphic xmlns:a="http://schemas.openxmlformats.org/drawingml/2006/main">
+              <a:graphicData uri="http://schemas.openxmlformats.org/drawingml/2006/picture">
+                <pic:pic xmlns:pic="http://schemas.openxmlformats.org/drawingml/2006/picture">
+                  <pic:nvPicPr>
+                    <pic:cNvPr id="0" name="Picture 7" descr="C:\Users\pogre\Downloads\image.png"/>
+                    <pic:cNvPicPr>
+                      <a:picLocks noChangeAspect="1" noChangeArrowheads="1"/>
+                    </pic:cNvPicPr>
+                  </pic:nvPicPr>
+                  <pic:blipFill>
+                    <a:blip r:embed="rId12" cstate="print">
+                      <a:extLst>
+                        <a:ext uri="{28A0092B-C50C-407E-A947-70E740481C1C}">
+                          <a14:useLocalDpi xmlns:a14="http://schemas.microsoft.com/office/drawing/2010/main" val="0"/>
+                        </a:ext>
+                      </a:extLst>
+                    </a:blip>
+                    <a:srcRect/>
+                    <a:stretch>
+                      <a:fillRect/>
+                    </a:stretch>
+                  </pic:blipFill>
+                  <pic:spPr bwMode="auto">
+                    <a:xfrm>
+                      <a:off x="0" y="0"/>
+                      <a:ext cx="5940425" cy="6152949"/>
+                    </a:xfrm>
+                    <a:prstGeom prst="rect">
+                      <a:avLst/>
+                    </a:prstGeom>
+                    <a:noFill/>
+                    <a:ln>
+                      <a:noFill/>
+                    </a:ln>
+                  </pic:spPr>
+                </pic:pic>
+              </a:graphicData>
+            </a:graphic>
+          </wp:inline>
+        </w:drawing>
       </w:r>
     </w:p>
     <w:p>
@@ -2179,38 +3213,14 @@
     </w:p>
     <w:p>
       <w:pPr>
-        <w:pStyle w:val="Default"/>
-        <w:rPr>
-          <w:rFonts w:ascii="Times New Roman" w:eastAsia="Times New Roman" w:hAnsi="Times New Roman" w:cs="Times New Roman"/>
-          <w:color w:val="auto"/>
-          <w:kern w:val="3"/>
-          <w:szCs w:val="22"/>
-        </w:rPr>
-      </w:pPr>
-    </w:p>
-    <w:p>
-      <w:pPr>
-        <w:pStyle w:val="Default"/>
-        <w:rPr>
-          <w:rFonts w:ascii="Times New Roman" w:eastAsia="Times New Roman" w:hAnsi="Times New Roman" w:cs="Times New Roman"/>
-          <w:color w:val="auto"/>
-          <w:kern w:val="3"/>
-          <w:szCs w:val="22"/>
-        </w:rPr>
-      </w:pPr>
-    </w:p>
-    <w:p>
-      <w:pPr>
         <w:pStyle w:val="Standard"/>
         <w:rPr>
           <w:lang w:val="en-US"/>
         </w:rPr>
       </w:pPr>
-      <w:bookmarkStart w:id="0" w:name="_GoBack"/>
-      <w:bookmarkEnd w:id="0"/>
     </w:p>
     <w:sectPr>
-      <w:footerReference w:type="default" r:id="rId10"/>
+      <w:footerReference w:type="default" r:id="rId13"/>
       <w:pgSz w:w="11906" w:h="16838"/>
       <w:pgMar w:top="708" w:right="850" w:bottom="1134" w:left="1701" w:header="720" w:footer="708" w:gutter="0"/>
       <w:pgNumType w:start="2"/>
@@ -5023,6 +6033,7 @@
   <w:style w:type="character" w:default="1" w:styleId="a1">
     <w:name w:val="Default Paragraph Font"/>
     <w:uiPriority w:val="1"/>
+    <w:semiHidden/>
     <w:unhideWhenUsed/>
   </w:style>
   <w:style w:type="table" w:default="1" w:styleId="a2">

</xml_diff>